<commit_message>
Updated TDD for Date Validation
</commit_message>
<xml_diff>
--- a/TDD_Test_Cases.docx
+++ b/TDD_Test_Cases.docx
@@ -3539,6 +3539,2369 @@
                 <w:rtl w:val="0"/>
               </w:rPr>
               <w:t xml:space="preserve">System can read and import .ics file of cleared calendar correctly</w:t>
+            </w:r>
+          </w:p>
+        </w:tc>
+      </w:tr>
+    </w:tbl>
+    <w:p>
+      <w:pPr>
+        <w:rPr/>
+      </w:pPr>
+      <w:r>
+        <w:rPr>
+          <w:rtl w:val="0"/>
+        </w:rPr>
+      </w:r>
+    </w:p>
+    <w:p>
+      <w:pPr>
+        <w:rPr/>
+      </w:pPr>
+      <w:r>
+        <w:rPr>
+          <w:rtl w:val="0"/>
+        </w:rPr>
+        <w:t xml:space="preserve">Date Validation Tests</w:t>
+      </w:r>
+    </w:p>
+    <w:p>
+      <w:pPr>
+        <w:rPr/>
+      </w:pPr>
+      <w:r>
+        <w:rPr>
+          <w:rtl w:val="0"/>
+        </w:rPr>
+        <w:tab/>
+        <w:t xml:space="preserve">Test False Entries</w:t>
+      </w:r>
+    </w:p>
+    <w:p>
+      <w:pPr>
+        <w:rPr/>
+      </w:pPr>
+      <w:r>
+        <w:rPr>
+          <w:rtl w:val="0"/>
+        </w:rPr>
+        <w:tab/>
+        <w:t xml:space="preserve">Validate in Order of Year-&gt;Month-&gt;Day</w:t>
+      </w:r>
+    </w:p>
+    <w:p>
+      <w:pPr>
+        <w:rPr/>
+      </w:pPr>
+      <w:r>
+        <w:rPr>
+          <w:rtl w:val="0"/>
+        </w:rPr>
+        <w:tab/>
+        <w:tab/>
+        <w:t xml:space="preserve">Last Year</w:t>
+      </w:r>
+    </w:p>
+    <w:p>
+      <w:pPr>
+        <w:rPr/>
+      </w:pPr>
+      <w:r>
+        <w:rPr>
+          <w:rtl w:val="0"/>
+        </w:rPr>
+        <w:tab/>
+        <w:tab/>
+        <w:t xml:space="preserve">End Year is before Start Year</w:t>
+      </w:r>
+    </w:p>
+    <w:p>
+      <w:pPr>
+        <w:rPr/>
+      </w:pPr>
+      <w:r>
+        <w:rPr>
+          <w:rtl w:val="0"/>
+        </w:rPr>
+        <w:tab/>
+        <w:tab/>
+        <w:t xml:space="preserve">Last Month</w:t>
+      </w:r>
+    </w:p>
+    <w:p>
+      <w:pPr>
+        <w:rPr/>
+      </w:pPr>
+      <w:r>
+        <w:rPr>
+          <w:rtl w:val="0"/>
+        </w:rPr>
+        <w:tab/>
+        <w:tab/>
+        <w:t xml:space="preserve">End Month is before Start Month</w:t>
+      </w:r>
+    </w:p>
+    <w:p>
+      <w:pPr>
+        <w:rPr/>
+      </w:pPr>
+      <w:r>
+        <w:rPr>
+          <w:rtl w:val="0"/>
+        </w:rPr>
+        <w:tab/>
+        <w:tab/>
+        <w:t xml:space="preserve">Yesterday</w:t>
+      </w:r>
+    </w:p>
+    <w:p>
+      <w:pPr>
+        <w:rPr/>
+      </w:pPr>
+      <w:r>
+        <w:rPr>
+          <w:rtl w:val="0"/>
+        </w:rPr>
+        <w:tab/>
+        <w:tab/>
+        <w:t xml:space="preserve">End Day is before Start Day</w:t>
+      </w:r>
+    </w:p>
+    <w:tbl>
+      <w:tblPr>
+        <w:tblStyle w:val="Table6"/>
+        <w:tblW w:w="9360.0" w:type="dxa"/>
+        <w:jc w:val="left"/>
+        <w:tblInd w:w="100.0" w:type="pct"/>
+        <w:tblBorders>
+          <w:top w:color="000000" w:space="0" w:sz="8" w:val="single"/>
+          <w:left w:color="000000" w:space="0" w:sz="8" w:val="single"/>
+          <w:bottom w:color="000000" w:space="0" w:sz="8" w:val="single"/>
+          <w:right w:color="000000" w:space="0" w:sz="8" w:val="single"/>
+          <w:insideH w:color="000000" w:space="0" w:sz="8" w:val="single"/>
+          <w:insideV w:color="000000" w:space="0" w:sz="8" w:val="single"/>
+        </w:tblBorders>
+        <w:tblLayout w:type="fixed"/>
+        <w:tblLook w:val="0600"/>
+      </w:tblPr>
+      <w:tblGrid>
+        <w:gridCol w:w="2355"/>
+        <w:gridCol w:w="7005"/>
+        <w:tblGridChange w:id="0">
+          <w:tblGrid>
+            <w:gridCol w:w="2355"/>
+            <w:gridCol w:w="7005"/>
+          </w:tblGrid>
+        </w:tblGridChange>
+      </w:tblGrid>
+      <w:tr>
+        <w:tc>
+          <w:tcPr>
+            <w:shd w:fill="auto" w:val="clear"/>
+            <w:tcMar>
+              <w:top w:w="100.0" w:type="dxa"/>
+              <w:left w:w="100.0" w:type="dxa"/>
+              <w:bottom w:w="100.0" w:type="dxa"/>
+              <w:right w:w="100.0" w:type="dxa"/>
+            </w:tcMar>
+            <w:vAlign w:val="top"/>
+          </w:tcPr>
+          <w:p>
+            <w:pPr>
+              <w:widowControl w:val="0"/>
+              <w:spacing w:line="240" w:lineRule="auto"/>
+              <w:rPr>
+                <w:b w:val="1"/>
+              </w:rPr>
+            </w:pPr>
+            <w:r>
+              <w:rPr>
+                <w:b w:val="1"/>
+                <w:rtl w:val="0"/>
+              </w:rPr>
+              <w:t xml:space="preserve">ID</w:t>
+            </w:r>
+          </w:p>
+        </w:tc>
+        <w:tc>
+          <w:tcPr>
+            <w:shd w:fill="auto" w:val="clear"/>
+            <w:tcMar>
+              <w:top w:w="100.0" w:type="dxa"/>
+              <w:left w:w="100.0" w:type="dxa"/>
+              <w:bottom w:w="100.0" w:type="dxa"/>
+              <w:right w:w="100.0" w:type="dxa"/>
+            </w:tcMar>
+            <w:vAlign w:val="top"/>
+          </w:tcPr>
+          <w:p>
+            <w:pPr>
+              <w:widowControl w:val="0"/>
+              <w:spacing w:line="240" w:lineRule="auto"/>
+              <w:rPr/>
+            </w:pPr>
+            <w:r>
+              <w:rPr>
+                <w:rtl w:val="0"/>
+              </w:rPr>
+              <w:t xml:space="preserve">T006</w:t>
+            </w:r>
+          </w:p>
+        </w:tc>
+      </w:tr>
+      <w:tr>
+        <w:tc>
+          <w:tcPr>
+            <w:shd w:fill="auto" w:val="clear"/>
+            <w:tcMar>
+              <w:top w:w="100.0" w:type="dxa"/>
+              <w:left w:w="100.0" w:type="dxa"/>
+              <w:bottom w:w="100.0" w:type="dxa"/>
+              <w:right w:w="100.0" w:type="dxa"/>
+            </w:tcMar>
+            <w:vAlign w:val="top"/>
+          </w:tcPr>
+          <w:p>
+            <w:pPr>
+              <w:widowControl w:val="0"/>
+              <w:spacing w:line="240" w:lineRule="auto"/>
+              <w:rPr>
+                <w:b w:val="1"/>
+              </w:rPr>
+            </w:pPr>
+            <w:r>
+              <w:rPr>
+                <w:b w:val="1"/>
+                <w:rtl w:val="0"/>
+              </w:rPr>
+              <w:t xml:space="preserve">Description</w:t>
+            </w:r>
+          </w:p>
+        </w:tc>
+        <w:tc>
+          <w:tcPr>
+            <w:shd w:fill="auto" w:val="clear"/>
+            <w:tcMar>
+              <w:top w:w="100.0" w:type="dxa"/>
+              <w:left w:w="100.0" w:type="dxa"/>
+              <w:bottom w:w="100.0" w:type="dxa"/>
+              <w:right w:w="100.0" w:type="dxa"/>
+            </w:tcMar>
+            <w:vAlign w:val="top"/>
+          </w:tcPr>
+          <w:p>
+            <w:pPr>
+              <w:widowControl w:val="0"/>
+              <w:spacing w:line="240" w:lineRule="auto"/>
+              <w:rPr/>
+            </w:pPr>
+            <w:r>
+              <w:rPr>
+                <w:rtl w:val="0"/>
+              </w:rPr>
+              <w:t xml:space="preserve">Date Validation</w:t>
+            </w:r>
+          </w:p>
+        </w:tc>
+      </w:tr>
+      <w:tr>
+        <w:tc>
+          <w:tcPr>
+            <w:shd w:fill="auto" w:val="clear"/>
+            <w:tcMar>
+              <w:top w:w="100.0" w:type="dxa"/>
+              <w:left w:w="100.0" w:type="dxa"/>
+              <w:bottom w:w="100.0" w:type="dxa"/>
+              <w:right w:w="100.0" w:type="dxa"/>
+            </w:tcMar>
+            <w:vAlign w:val="top"/>
+          </w:tcPr>
+          <w:p>
+            <w:pPr>
+              <w:widowControl w:val="0"/>
+              <w:spacing w:line="240" w:lineRule="auto"/>
+              <w:rPr>
+                <w:b w:val="1"/>
+              </w:rPr>
+            </w:pPr>
+            <w:r>
+              <w:rPr>
+                <w:b w:val="1"/>
+                <w:rtl w:val="0"/>
+              </w:rPr>
+              <w:t xml:space="preserve">Setup</w:t>
+            </w:r>
+          </w:p>
+        </w:tc>
+        <w:tc>
+          <w:tcPr>
+            <w:shd w:fill="auto" w:val="clear"/>
+            <w:tcMar>
+              <w:top w:w="100.0" w:type="dxa"/>
+              <w:left w:w="100.0" w:type="dxa"/>
+              <w:bottom w:w="100.0" w:type="dxa"/>
+              <w:right w:w="100.0" w:type="dxa"/>
+            </w:tcMar>
+            <w:vAlign w:val="top"/>
+          </w:tcPr>
+          <w:p>
+            <w:pPr>
+              <w:widowControl w:val="0"/>
+              <w:spacing w:line="240" w:lineRule="auto"/>
+              <w:rPr/>
+            </w:pPr>
+            <w:r>
+              <w:rPr>
+                <w:rtl w:val="0"/>
+              </w:rPr>
+              <w:t xml:space="preserve">Event Entry is setup with Date Validation</w:t>
+            </w:r>
+          </w:p>
+        </w:tc>
+      </w:tr>
+      <w:tr>
+        <w:tc>
+          <w:tcPr>
+            <w:shd w:fill="auto" w:val="clear"/>
+            <w:tcMar>
+              <w:top w:w="100.0" w:type="dxa"/>
+              <w:left w:w="100.0" w:type="dxa"/>
+              <w:bottom w:w="100.0" w:type="dxa"/>
+              <w:right w:w="100.0" w:type="dxa"/>
+            </w:tcMar>
+            <w:vAlign w:val="top"/>
+          </w:tcPr>
+          <w:p>
+            <w:pPr>
+              <w:widowControl w:val="0"/>
+              <w:spacing w:line="240" w:lineRule="auto"/>
+              <w:rPr>
+                <w:b w:val="1"/>
+              </w:rPr>
+            </w:pPr>
+            <w:r>
+              <w:rPr>
+                <w:b w:val="1"/>
+                <w:rtl w:val="0"/>
+              </w:rPr>
+              <w:t xml:space="preserve">Instructions</w:t>
+            </w:r>
+          </w:p>
+        </w:tc>
+        <w:tc>
+          <w:tcPr>
+            <w:shd w:fill="auto" w:val="clear"/>
+            <w:tcMar>
+              <w:top w:w="100.0" w:type="dxa"/>
+              <w:left w:w="100.0" w:type="dxa"/>
+              <w:bottom w:w="100.0" w:type="dxa"/>
+              <w:right w:w="100.0" w:type="dxa"/>
+            </w:tcMar>
+            <w:vAlign w:val="top"/>
+          </w:tcPr>
+          <w:p>
+            <w:pPr>
+              <w:widowControl w:val="0"/>
+              <w:spacing w:line="240" w:lineRule="auto"/>
+              <w:rPr/>
+            </w:pPr>
+            <w:r>
+              <w:rPr>
+                <w:rtl w:val="0"/>
+              </w:rPr>
+              <w:t xml:space="preserve">Login into user account</w:t>
+            </w:r>
+          </w:p>
+          <w:p>
+            <w:pPr>
+              <w:widowControl w:val="0"/>
+              <w:spacing w:line="240" w:lineRule="auto"/>
+              <w:rPr/>
+            </w:pPr>
+            <w:r>
+              <w:rPr>
+                <w:rtl w:val="0"/>
+              </w:rPr>
+              <w:t xml:space="preserve">Add an event with start date of Last year</w:t>
+            </w:r>
+          </w:p>
+          <w:p>
+            <w:pPr>
+              <w:widowControl w:val="0"/>
+              <w:spacing w:line="240" w:lineRule="auto"/>
+              <w:rPr/>
+            </w:pPr>
+            <w:r>
+              <w:rPr>
+                <w:rtl w:val="0"/>
+              </w:rPr>
+              <w:t xml:space="preserve">Enter all other relevant information in each field</w:t>
+            </w:r>
+          </w:p>
+          <w:p>
+            <w:pPr>
+              <w:widowControl w:val="0"/>
+              <w:spacing w:line="240" w:lineRule="auto"/>
+              <w:rPr/>
+            </w:pPr>
+            <w:r>
+              <w:rPr>
+                <w:rtl w:val="0"/>
+              </w:rPr>
+              <w:t xml:space="preserve">Submit</w:t>
+            </w:r>
+          </w:p>
+        </w:tc>
+      </w:tr>
+      <w:tr>
+        <w:tc>
+          <w:tcPr>
+            <w:shd w:fill="auto" w:val="clear"/>
+            <w:tcMar>
+              <w:top w:w="100.0" w:type="dxa"/>
+              <w:left w:w="100.0" w:type="dxa"/>
+              <w:bottom w:w="100.0" w:type="dxa"/>
+              <w:right w:w="100.0" w:type="dxa"/>
+            </w:tcMar>
+            <w:vAlign w:val="top"/>
+          </w:tcPr>
+          <w:p>
+            <w:pPr>
+              <w:widowControl w:val="0"/>
+              <w:spacing w:line="240" w:lineRule="auto"/>
+              <w:rPr>
+                <w:b w:val="1"/>
+              </w:rPr>
+            </w:pPr>
+            <w:r>
+              <w:rPr>
+                <w:b w:val="1"/>
+                <w:rtl w:val="0"/>
+              </w:rPr>
+              <w:t xml:space="preserve">Expected Results</w:t>
+            </w:r>
+          </w:p>
+        </w:tc>
+        <w:tc>
+          <w:tcPr>
+            <w:shd w:fill="auto" w:val="clear"/>
+            <w:tcMar>
+              <w:top w:w="100.0" w:type="dxa"/>
+              <w:left w:w="100.0" w:type="dxa"/>
+              <w:bottom w:w="100.0" w:type="dxa"/>
+              <w:right w:w="100.0" w:type="dxa"/>
+            </w:tcMar>
+            <w:vAlign w:val="top"/>
+          </w:tcPr>
+          <w:p>
+            <w:pPr>
+              <w:widowControl w:val="0"/>
+              <w:spacing w:line="240" w:lineRule="auto"/>
+              <w:rPr/>
+            </w:pPr>
+            <w:r>
+              <w:rPr>
+                <w:rtl w:val="0"/>
+              </w:rPr>
+              <w:t xml:space="preserve">User can login without issue</w:t>
+            </w:r>
+          </w:p>
+          <w:p>
+            <w:pPr>
+              <w:widowControl w:val="0"/>
+              <w:spacing w:line="240" w:lineRule="auto"/>
+              <w:rPr/>
+            </w:pPr>
+            <w:r>
+              <w:rPr>
+                <w:rtl w:val="0"/>
+              </w:rPr>
+              <w:t xml:space="preserve">System throws an Invalid Date Error</w:t>
+            </w:r>
+          </w:p>
+        </w:tc>
+      </w:tr>
+    </w:tbl>
+    <w:p>
+      <w:pPr>
+        <w:rPr/>
+      </w:pPr>
+      <w:r>
+        <w:rPr>
+          <w:rtl w:val="0"/>
+        </w:rPr>
+      </w:r>
+    </w:p>
+    <w:p>
+      <w:pPr>
+        <w:rPr/>
+      </w:pPr>
+      <w:r>
+        <w:rPr>
+          <w:rtl w:val="0"/>
+        </w:rPr>
+      </w:r>
+    </w:p>
+    <w:tbl>
+      <w:tblPr>
+        <w:tblStyle w:val="Table7"/>
+        <w:tblW w:w="9360.0" w:type="dxa"/>
+        <w:jc w:val="left"/>
+        <w:tblInd w:w="100.0" w:type="pct"/>
+        <w:tblBorders>
+          <w:top w:color="000000" w:space="0" w:sz="8" w:val="single"/>
+          <w:left w:color="000000" w:space="0" w:sz="8" w:val="single"/>
+          <w:bottom w:color="000000" w:space="0" w:sz="8" w:val="single"/>
+          <w:right w:color="000000" w:space="0" w:sz="8" w:val="single"/>
+          <w:insideH w:color="000000" w:space="0" w:sz="8" w:val="single"/>
+          <w:insideV w:color="000000" w:space="0" w:sz="8" w:val="single"/>
+        </w:tblBorders>
+        <w:tblLayout w:type="fixed"/>
+        <w:tblLook w:val="0600"/>
+      </w:tblPr>
+      <w:tblGrid>
+        <w:gridCol w:w="2355"/>
+        <w:gridCol w:w="7005"/>
+        <w:tblGridChange w:id="0">
+          <w:tblGrid>
+            <w:gridCol w:w="2355"/>
+            <w:gridCol w:w="7005"/>
+          </w:tblGrid>
+        </w:tblGridChange>
+      </w:tblGrid>
+      <w:tr>
+        <w:tc>
+          <w:tcPr>
+            <w:shd w:fill="auto" w:val="clear"/>
+            <w:tcMar>
+              <w:top w:w="100.0" w:type="dxa"/>
+              <w:left w:w="100.0" w:type="dxa"/>
+              <w:bottom w:w="100.0" w:type="dxa"/>
+              <w:right w:w="100.0" w:type="dxa"/>
+            </w:tcMar>
+            <w:vAlign w:val="top"/>
+          </w:tcPr>
+          <w:p>
+            <w:pPr>
+              <w:widowControl w:val="0"/>
+              <w:spacing w:line="240" w:lineRule="auto"/>
+              <w:rPr>
+                <w:b w:val="1"/>
+              </w:rPr>
+            </w:pPr>
+            <w:r>
+              <w:rPr>
+                <w:b w:val="1"/>
+                <w:rtl w:val="0"/>
+              </w:rPr>
+              <w:t xml:space="preserve">ID</w:t>
+            </w:r>
+          </w:p>
+        </w:tc>
+        <w:tc>
+          <w:tcPr>
+            <w:shd w:fill="auto" w:val="clear"/>
+            <w:tcMar>
+              <w:top w:w="100.0" w:type="dxa"/>
+              <w:left w:w="100.0" w:type="dxa"/>
+              <w:bottom w:w="100.0" w:type="dxa"/>
+              <w:right w:w="100.0" w:type="dxa"/>
+            </w:tcMar>
+            <w:vAlign w:val="top"/>
+          </w:tcPr>
+          <w:p>
+            <w:pPr>
+              <w:widowControl w:val="0"/>
+              <w:spacing w:line="240" w:lineRule="auto"/>
+              <w:rPr/>
+            </w:pPr>
+            <w:r>
+              <w:rPr>
+                <w:rtl w:val="0"/>
+              </w:rPr>
+              <w:t xml:space="preserve">T007</w:t>
+            </w:r>
+          </w:p>
+        </w:tc>
+      </w:tr>
+      <w:tr>
+        <w:tc>
+          <w:tcPr>
+            <w:shd w:fill="auto" w:val="clear"/>
+            <w:tcMar>
+              <w:top w:w="100.0" w:type="dxa"/>
+              <w:left w:w="100.0" w:type="dxa"/>
+              <w:bottom w:w="100.0" w:type="dxa"/>
+              <w:right w:w="100.0" w:type="dxa"/>
+            </w:tcMar>
+            <w:vAlign w:val="top"/>
+          </w:tcPr>
+          <w:p>
+            <w:pPr>
+              <w:widowControl w:val="0"/>
+              <w:spacing w:line="240" w:lineRule="auto"/>
+              <w:rPr>
+                <w:b w:val="1"/>
+              </w:rPr>
+            </w:pPr>
+            <w:r>
+              <w:rPr>
+                <w:b w:val="1"/>
+                <w:rtl w:val="0"/>
+              </w:rPr>
+              <w:t xml:space="preserve">Description</w:t>
+            </w:r>
+          </w:p>
+        </w:tc>
+        <w:tc>
+          <w:tcPr>
+            <w:shd w:fill="auto" w:val="clear"/>
+            <w:tcMar>
+              <w:top w:w="100.0" w:type="dxa"/>
+              <w:left w:w="100.0" w:type="dxa"/>
+              <w:bottom w:w="100.0" w:type="dxa"/>
+              <w:right w:w="100.0" w:type="dxa"/>
+            </w:tcMar>
+            <w:vAlign w:val="top"/>
+          </w:tcPr>
+          <w:p>
+            <w:pPr>
+              <w:widowControl w:val="0"/>
+              <w:spacing w:line="240" w:lineRule="auto"/>
+              <w:rPr/>
+            </w:pPr>
+            <w:r>
+              <w:rPr>
+                <w:rtl w:val="0"/>
+              </w:rPr>
+              <w:t xml:space="preserve">Date Validation 2</w:t>
+            </w:r>
+          </w:p>
+        </w:tc>
+      </w:tr>
+      <w:tr>
+        <w:tc>
+          <w:tcPr>
+            <w:shd w:fill="auto" w:val="clear"/>
+            <w:tcMar>
+              <w:top w:w="100.0" w:type="dxa"/>
+              <w:left w:w="100.0" w:type="dxa"/>
+              <w:bottom w:w="100.0" w:type="dxa"/>
+              <w:right w:w="100.0" w:type="dxa"/>
+            </w:tcMar>
+            <w:vAlign w:val="top"/>
+          </w:tcPr>
+          <w:p>
+            <w:pPr>
+              <w:widowControl w:val="0"/>
+              <w:spacing w:line="240" w:lineRule="auto"/>
+              <w:rPr>
+                <w:b w:val="1"/>
+              </w:rPr>
+            </w:pPr>
+            <w:r>
+              <w:rPr>
+                <w:b w:val="1"/>
+                <w:rtl w:val="0"/>
+              </w:rPr>
+              <w:t xml:space="preserve">Setup</w:t>
+            </w:r>
+          </w:p>
+        </w:tc>
+        <w:tc>
+          <w:tcPr>
+            <w:shd w:fill="auto" w:val="clear"/>
+            <w:tcMar>
+              <w:top w:w="100.0" w:type="dxa"/>
+              <w:left w:w="100.0" w:type="dxa"/>
+              <w:bottom w:w="100.0" w:type="dxa"/>
+              <w:right w:w="100.0" w:type="dxa"/>
+            </w:tcMar>
+            <w:vAlign w:val="top"/>
+          </w:tcPr>
+          <w:p>
+            <w:pPr>
+              <w:widowControl w:val="0"/>
+              <w:spacing w:line="240" w:lineRule="auto"/>
+              <w:rPr/>
+            </w:pPr>
+            <w:r>
+              <w:rPr>
+                <w:rtl w:val="0"/>
+              </w:rPr>
+              <w:t xml:space="preserve">Event Entry is setup with Date Validation</w:t>
+            </w:r>
+          </w:p>
+        </w:tc>
+      </w:tr>
+      <w:tr>
+        <w:tc>
+          <w:tcPr>
+            <w:shd w:fill="auto" w:val="clear"/>
+            <w:tcMar>
+              <w:top w:w="100.0" w:type="dxa"/>
+              <w:left w:w="100.0" w:type="dxa"/>
+              <w:bottom w:w="100.0" w:type="dxa"/>
+              <w:right w:w="100.0" w:type="dxa"/>
+            </w:tcMar>
+            <w:vAlign w:val="top"/>
+          </w:tcPr>
+          <w:p>
+            <w:pPr>
+              <w:widowControl w:val="0"/>
+              <w:spacing w:line="240" w:lineRule="auto"/>
+              <w:rPr>
+                <w:b w:val="1"/>
+              </w:rPr>
+            </w:pPr>
+            <w:r>
+              <w:rPr>
+                <w:b w:val="1"/>
+                <w:rtl w:val="0"/>
+              </w:rPr>
+              <w:t xml:space="preserve">Instructions</w:t>
+            </w:r>
+          </w:p>
+        </w:tc>
+        <w:tc>
+          <w:tcPr>
+            <w:shd w:fill="auto" w:val="clear"/>
+            <w:tcMar>
+              <w:top w:w="100.0" w:type="dxa"/>
+              <w:left w:w="100.0" w:type="dxa"/>
+              <w:bottom w:w="100.0" w:type="dxa"/>
+              <w:right w:w="100.0" w:type="dxa"/>
+            </w:tcMar>
+            <w:vAlign w:val="top"/>
+          </w:tcPr>
+          <w:p>
+            <w:pPr>
+              <w:widowControl w:val="0"/>
+              <w:spacing w:line="240" w:lineRule="auto"/>
+              <w:rPr/>
+            </w:pPr>
+            <w:r>
+              <w:rPr>
+                <w:rtl w:val="0"/>
+              </w:rPr>
+              <w:t xml:space="preserve">Login into user account</w:t>
+            </w:r>
+          </w:p>
+          <w:p>
+            <w:pPr>
+              <w:widowControl w:val="0"/>
+              <w:spacing w:line="240" w:lineRule="auto"/>
+              <w:rPr/>
+            </w:pPr>
+            <w:r>
+              <w:rPr>
+                <w:rtl w:val="0"/>
+              </w:rPr>
+              <w:t xml:space="preserve">Add an event with end date a year before start date</w:t>
+            </w:r>
+          </w:p>
+          <w:p>
+            <w:pPr>
+              <w:widowControl w:val="0"/>
+              <w:spacing w:line="240" w:lineRule="auto"/>
+              <w:rPr/>
+            </w:pPr>
+            <w:r>
+              <w:rPr>
+                <w:rtl w:val="0"/>
+              </w:rPr>
+              <w:t xml:space="preserve">Enter all other relevant information in each field</w:t>
+            </w:r>
+          </w:p>
+          <w:p>
+            <w:pPr>
+              <w:widowControl w:val="0"/>
+              <w:spacing w:line="240" w:lineRule="auto"/>
+              <w:rPr/>
+            </w:pPr>
+            <w:r>
+              <w:rPr>
+                <w:rtl w:val="0"/>
+              </w:rPr>
+              <w:t xml:space="preserve">Submit</w:t>
+            </w:r>
+          </w:p>
+        </w:tc>
+      </w:tr>
+      <w:tr>
+        <w:tc>
+          <w:tcPr>
+            <w:shd w:fill="auto" w:val="clear"/>
+            <w:tcMar>
+              <w:top w:w="100.0" w:type="dxa"/>
+              <w:left w:w="100.0" w:type="dxa"/>
+              <w:bottom w:w="100.0" w:type="dxa"/>
+              <w:right w:w="100.0" w:type="dxa"/>
+            </w:tcMar>
+            <w:vAlign w:val="top"/>
+          </w:tcPr>
+          <w:p>
+            <w:pPr>
+              <w:widowControl w:val="0"/>
+              <w:spacing w:line="240" w:lineRule="auto"/>
+              <w:rPr>
+                <w:b w:val="1"/>
+              </w:rPr>
+            </w:pPr>
+            <w:r>
+              <w:rPr>
+                <w:b w:val="1"/>
+                <w:rtl w:val="0"/>
+              </w:rPr>
+              <w:t xml:space="preserve">Expected Results</w:t>
+            </w:r>
+          </w:p>
+        </w:tc>
+        <w:tc>
+          <w:tcPr>
+            <w:shd w:fill="auto" w:val="clear"/>
+            <w:tcMar>
+              <w:top w:w="100.0" w:type="dxa"/>
+              <w:left w:w="100.0" w:type="dxa"/>
+              <w:bottom w:w="100.0" w:type="dxa"/>
+              <w:right w:w="100.0" w:type="dxa"/>
+            </w:tcMar>
+            <w:vAlign w:val="top"/>
+          </w:tcPr>
+          <w:p>
+            <w:pPr>
+              <w:widowControl w:val="0"/>
+              <w:spacing w:line="240" w:lineRule="auto"/>
+              <w:rPr/>
+            </w:pPr>
+            <w:r>
+              <w:rPr>
+                <w:rtl w:val="0"/>
+              </w:rPr>
+              <w:t xml:space="preserve">User can login without issue</w:t>
+            </w:r>
+          </w:p>
+          <w:p>
+            <w:pPr>
+              <w:widowControl w:val="0"/>
+              <w:spacing w:line="240" w:lineRule="auto"/>
+              <w:rPr/>
+            </w:pPr>
+            <w:r>
+              <w:rPr>
+                <w:rtl w:val="0"/>
+              </w:rPr>
+              <w:t xml:space="preserve">System throws an Invalid Date Error</w:t>
+            </w:r>
+          </w:p>
+        </w:tc>
+      </w:tr>
+    </w:tbl>
+    <w:p>
+      <w:pPr>
+        <w:rPr/>
+      </w:pPr>
+      <w:r>
+        <w:rPr>
+          <w:rtl w:val="0"/>
+        </w:rPr>
+      </w:r>
+    </w:p>
+    <w:p>
+      <w:pPr>
+        <w:rPr/>
+      </w:pPr>
+      <w:r>
+        <w:rPr>
+          <w:rtl w:val="0"/>
+        </w:rPr>
+      </w:r>
+    </w:p>
+    <w:tbl>
+      <w:tblPr>
+        <w:tblStyle w:val="Table8"/>
+        <w:tblW w:w="9360.0" w:type="dxa"/>
+        <w:jc w:val="left"/>
+        <w:tblInd w:w="100.0" w:type="pct"/>
+        <w:tblBorders>
+          <w:top w:color="000000" w:space="0" w:sz="8" w:val="single"/>
+          <w:left w:color="000000" w:space="0" w:sz="8" w:val="single"/>
+          <w:bottom w:color="000000" w:space="0" w:sz="8" w:val="single"/>
+          <w:right w:color="000000" w:space="0" w:sz="8" w:val="single"/>
+          <w:insideH w:color="000000" w:space="0" w:sz="8" w:val="single"/>
+          <w:insideV w:color="000000" w:space="0" w:sz="8" w:val="single"/>
+        </w:tblBorders>
+        <w:tblLayout w:type="fixed"/>
+        <w:tblLook w:val="0600"/>
+      </w:tblPr>
+      <w:tblGrid>
+        <w:gridCol w:w="2355"/>
+        <w:gridCol w:w="7005"/>
+        <w:tblGridChange w:id="0">
+          <w:tblGrid>
+            <w:gridCol w:w="2355"/>
+            <w:gridCol w:w="7005"/>
+          </w:tblGrid>
+        </w:tblGridChange>
+      </w:tblGrid>
+      <w:tr>
+        <w:tc>
+          <w:tcPr>
+            <w:shd w:fill="auto" w:val="clear"/>
+            <w:tcMar>
+              <w:top w:w="100.0" w:type="dxa"/>
+              <w:left w:w="100.0" w:type="dxa"/>
+              <w:bottom w:w="100.0" w:type="dxa"/>
+              <w:right w:w="100.0" w:type="dxa"/>
+            </w:tcMar>
+            <w:vAlign w:val="top"/>
+          </w:tcPr>
+          <w:p>
+            <w:pPr>
+              <w:widowControl w:val="0"/>
+              <w:spacing w:line="240" w:lineRule="auto"/>
+              <w:rPr>
+                <w:b w:val="1"/>
+              </w:rPr>
+            </w:pPr>
+            <w:r>
+              <w:rPr>
+                <w:b w:val="1"/>
+                <w:rtl w:val="0"/>
+              </w:rPr>
+              <w:t xml:space="preserve">ID</w:t>
+            </w:r>
+          </w:p>
+        </w:tc>
+        <w:tc>
+          <w:tcPr>
+            <w:shd w:fill="auto" w:val="clear"/>
+            <w:tcMar>
+              <w:top w:w="100.0" w:type="dxa"/>
+              <w:left w:w="100.0" w:type="dxa"/>
+              <w:bottom w:w="100.0" w:type="dxa"/>
+              <w:right w:w="100.0" w:type="dxa"/>
+            </w:tcMar>
+            <w:vAlign w:val="top"/>
+          </w:tcPr>
+          <w:p>
+            <w:pPr>
+              <w:widowControl w:val="0"/>
+              <w:spacing w:line="240" w:lineRule="auto"/>
+              <w:rPr/>
+            </w:pPr>
+            <w:r>
+              <w:rPr>
+                <w:rtl w:val="0"/>
+              </w:rPr>
+              <w:t xml:space="preserve">T008</w:t>
+            </w:r>
+          </w:p>
+        </w:tc>
+      </w:tr>
+      <w:tr>
+        <w:tc>
+          <w:tcPr>
+            <w:shd w:fill="auto" w:val="clear"/>
+            <w:tcMar>
+              <w:top w:w="100.0" w:type="dxa"/>
+              <w:left w:w="100.0" w:type="dxa"/>
+              <w:bottom w:w="100.0" w:type="dxa"/>
+              <w:right w:w="100.0" w:type="dxa"/>
+            </w:tcMar>
+            <w:vAlign w:val="top"/>
+          </w:tcPr>
+          <w:p>
+            <w:pPr>
+              <w:widowControl w:val="0"/>
+              <w:spacing w:line="240" w:lineRule="auto"/>
+              <w:rPr>
+                <w:b w:val="1"/>
+              </w:rPr>
+            </w:pPr>
+            <w:r>
+              <w:rPr>
+                <w:b w:val="1"/>
+                <w:rtl w:val="0"/>
+              </w:rPr>
+              <w:t xml:space="preserve">Description</w:t>
+            </w:r>
+          </w:p>
+        </w:tc>
+        <w:tc>
+          <w:tcPr>
+            <w:shd w:fill="auto" w:val="clear"/>
+            <w:tcMar>
+              <w:top w:w="100.0" w:type="dxa"/>
+              <w:left w:w="100.0" w:type="dxa"/>
+              <w:bottom w:w="100.0" w:type="dxa"/>
+              <w:right w:w="100.0" w:type="dxa"/>
+            </w:tcMar>
+            <w:vAlign w:val="top"/>
+          </w:tcPr>
+          <w:p>
+            <w:pPr>
+              <w:widowControl w:val="0"/>
+              <w:spacing w:line="240" w:lineRule="auto"/>
+              <w:rPr/>
+            </w:pPr>
+            <w:r>
+              <w:rPr>
+                <w:rtl w:val="0"/>
+              </w:rPr>
+              <w:t xml:space="preserve">Date Validation 3</w:t>
+            </w:r>
+          </w:p>
+        </w:tc>
+      </w:tr>
+      <w:tr>
+        <w:tc>
+          <w:tcPr>
+            <w:shd w:fill="auto" w:val="clear"/>
+            <w:tcMar>
+              <w:top w:w="100.0" w:type="dxa"/>
+              <w:left w:w="100.0" w:type="dxa"/>
+              <w:bottom w:w="100.0" w:type="dxa"/>
+              <w:right w:w="100.0" w:type="dxa"/>
+            </w:tcMar>
+            <w:vAlign w:val="top"/>
+          </w:tcPr>
+          <w:p>
+            <w:pPr>
+              <w:widowControl w:val="0"/>
+              <w:spacing w:line="240" w:lineRule="auto"/>
+              <w:rPr>
+                <w:b w:val="1"/>
+              </w:rPr>
+            </w:pPr>
+            <w:r>
+              <w:rPr>
+                <w:b w:val="1"/>
+                <w:rtl w:val="0"/>
+              </w:rPr>
+              <w:t xml:space="preserve">Setup</w:t>
+            </w:r>
+          </w:p>
+        </w:tc>
+        <w:tc>
+          <w:tcPr>
+            <w:shd w:fill="auto" w:val="clear"/>
+            <w:tcMar>
+              <w:top w:w="100.0" w:type="dxa"/>
+              <w:left w:w="100.0" w:type="dxa"/>
+              <w:bottom w:w="100.0" w:type="dxa"/>
+              <w:right w:w="100.0" w:type="dxa"/>
+            </w:tcMar>
+            <w:vAlign w:val="top"/>
+          </w:tcPr>
+          <w:p>
+            <w:pPr>
+              <w:widowControl w:val="0"/>
+              <w:spacing w:line="240" w:lineRule="auto"/>
+              <w:rPr/>
+            </w:pPr>
+            <w:r>
+              <w:rPr>
+                <w:rtl w:val="0"/>
+              </w:rPr>
+              <w:t xml:space="preserve">Event Entry is setup with Validation</w:t>
+            </w:r>
+          </w:p>
+        </w:tc>
+      </w:tr>
+      <w:tr>
+        <w:tc>
+          <w:tcPr>
+            <w:shd w:fill="auto" w:val="clear"/>
+            <w:tcMar>
+              <w:top w:w="100.0" w:type="dxa"/>
+              <w:left w:w="100.0" w:type="dxa"/>
+              <w:bottom w:w="100.0" w:type="dxa"/>
+              <w:right w:w="100.0" w:type="dxa"/>
+            </w:tcMar>
+            <w:vAlign w:val="top"/>
+          </w:tcPr>
+          <w:p>
+            <w:pPr>
+              <w:widowControl w:val="0"/>
+              <w:spacing w:line="240" w:lineRule="auto"/>
+              <w:rPr>
+                <w:b w:val="1"/>
+              </w:rPr>
+            </w:pPr>
+            <w:r>
+              <w:rPr>
+                <w:b w:val="1"/>
+                <w:rtl w:val="0"/>
+              </w:rPr>
+              <w:t xml:space="preserve">Instructions</w:t>
+            </w:r>
+          </w:p>
+        </w:tc>
+        <w:tc>
+          <w:tcPr>
+            <w:shd w:fill="auto" w:val="clear"/>
+            <w:tcMar>
+              <w:top w:w="100.0" w:type="dxa"/>
+              <w:left w:w="100.0" w:type="dxa"/>
+              <w:bottom w:w="100.0" w:type="dxa"/>
+              <w:right w:w="100.0" w:type="dxa"/>
+            </w:tcMar>
+            <w:vAlign w:val="top"/>
+          </w:tcPr>
+          <w:p>
+            <w:pPr>
+              <w:widowControl w:val="0"/>
+              <w:spacing w:line="240" w:lineRule="auto"/>
+              <w:rPr/>
+            </w:pPr>
+            <w:r>
+              <w:rPr>
+                <w:rtl w:val="0"/>
+              </w:rPr>
+              <w:t xml:space="preserve">Login into user account</w:t>
+            </w:r>
+          </w:p>
+          <w:p>
+            <w:pPr>
+              <w:widowControl w:val="0"/>
+              <w:spacing w:line="240" w:lineRule="auto"/>
+              <w:rPr/>
+            </w:pPr>
+            <w:r>
+              <w:rPr>
+                <w:rtl w:val="0"/>
+              </w:rPr>
+              <w:t xml:space="preserve">Add an event with start date of last month</w:t>
+            </w:r>
+          </w:p>
+          <w:p>
+            <w:pPr>
+              <w:widowControl w:val="0"/>
+              <w:spacing w:line="240" w:lineRule="auto"/>
+              <w:rPr/>
+            </w:pPr>
+            <w:r>
+              <w:rPr>
+                <w:rtl w:val="0"/>
+              </w:rPr>
+              <w:t xml:space="preserve">Enter all other relevant information in each field</w:t>
+            </w:r>
+          </w:p>
+          <w:p>
+            <w:pPr>
+              <w:widowControl w:val="0"/>
+              <w:spacing w:line="240" w:lineRule="auto"/>
+              <w:rPr/>
+            </w:pPr>
+            <w:r>
+              <w:rPr>
+                <w:rtl w:val="0"/>
+              </w:rPr>
+              <w:t xml:space="preserve">Submit</w:t>
+            </w:r>
+          </w:p>
+        </w:tc>
+      </w:tr>
+      <w:tr>
+        <w:tc>
+          <w:tcPr>
+            <w:shd w:fill="auto" w:val="clear"/>
+            <w:tcMar>
+              <w:top w:w="100.0" w:type="dxa"/>
+              <w:left w:w="100.0" w:type="dxa"/>
+              <w:bottom w:w="100.0" w:type="dxa"/>
+              <w:right w:w="100.0" w:type="dxa"/>
+            </w:tcMar>
+            <w:vAlign w:val="top"/>
+          </w:tcPr>
+          <w:p>
+            <w:pPr>
+              <w:widowControl w:val="0"/>
+              <w:spacing w:line="240" w:lineRule="auto"/>
+              <w:rPr>
+                <w:b w:val="1"/>
+              </w:rPr>
+            </w:pPr>
+            <w:r>
+              <w:rPr>
+                <w:b w:val="1"/>
+                <w:rtl w:val="0"/>
+              </w:rPr>
+              <w:t xml:space="preserve">Expected Results</w:t>
+            </w:r>
+          </w:p>
+        </w:tc>
+        <w:tc>
+          <w:tcPr>
+            <w:shd w:fill="auto" w:val="clear"/>
+            <w:tcMar>
+              <w:top w:w="100.0" w:type="dxa"/>
+              <w:left w:w="100.0" w:type="dxa"/>
+              <w:bottom w:w="100.0" w:type="dxa"/>
+              <w:right w:w="100.0" w:type="dxa"/>
+            </w:tcMar>
+            <w:vAlign w:val="top"/>
+          </w:tcPr>
+          <w:p>
+            <w:pPr>
+              <w:widowControl w:val="0"/>
+              <w:spacing w:line="240" w:lineRule="auto"/>
+              <w:rPr/>
+            </w:pPr>
+            <w:r>
+              <w:rPr>
+                <w:rtl w:val="0"/>
+              </w:rPr>
+              <w:t xml:space="preserve">User can login without issue</w:t>
+            </w:r>
+          </w:p>
+          <w:p>
+            <w:pPr>
+              <w:widowControl w:val="0"/>
+              <w:spacing w:line="240" w:lineRule="auto"/>
+              <w:rPr/>
+            </w:pPr>
+            <w:r>
+              <w:rPr>
+                <w:rtl w:val="0"/>
+              </w:rPr>
+              <w:t xml:space="preserve">System throws an Invalid Date Error</w:t>
+            </w:r>
+          </w:p>
+        </w:tc>
+      </w:tr>
+    </w:tbl>
+    <w:p>
+      <w:pPr>
+        <w:rPr/>
+      </w:pPr>
+      <w:r>
+        <w:rPr>
+          <w:rtl w:val="0"/>
+        </w:rPr>
+      </w:r>
+    </w:p>
+    <w:p>
+      <w:pPr>
+        <w:rPr/>
+      </w:pPr>
+      <w:r>
+        <w:rPr>
+          <w:rtl w:val="0"/>
+        </w:rPr>
+      </w:r>
+    </w:p>
+    <w:tbl>
+      <w:tblPr>
+        <w:tblStyle w:val="Table9"/>
+        <w:tblW w:w="9360.0" w:type="dxa"/>
+        <w:jc w:val="left"/>
+        <w:tblInd w:w="100.0" w:type="pct"/>
+        <w:tblBorders>
+          <w:top w:color="000000" w:space="0" w:sz="8" w:val="single"/>
+          <w:left w:color="000000" w:space="0" w:sz="8" w:val="single"/>
+          <w:bottom w:color="000000" w:space="0" w:sz="8" w:val="single"/>
+          <w:right w:color="000000" w:space="0" w:sz="8" w:val="single"/>
+          <w:insideH w:color="000000" w:space="0" w:sz="8" w:val="single"/>
+          <w:insideV w:color="000000" w:space="0" w:sz="8" w:val="single"/>
+        </w:tblBorders>
+        <w:tblLayout w:type="fixed"/>
+        <w:tblLook w:val="0600"/>
+      </w:tblPr>
+      <w:tblGrid>
+        <w:gridCol w:w="2355"/>
+        <w:gridCol w:w="7005"/>
+        <w:tblGridChange w:id="0">
+          <w:tblGrid>
+            <w:gridCol w:w="2355"/>
+            <w:gridCol w:w="7005"/>
+          </w:tblGrid>
+        </w:tblGridChange>
+      </w:tblGrid>
+      <w:tr>
+        <w:tc>
+          <w:tcPr>
+            <w:shd w:fill="auto" w:val="clear"/>
+            <w:tcMar>
+              <w:top w:w="100.0" w:type="dxa"/>
+              <w:left w:w="100.0" w:type="dxa"/>
+              <w:bottom w:w="100.0" w:type="dxa"/>
+              <w:right w:w="100.0" w:type="dxa"/>
+            </w:tcMar>
+            <w:vAlign w:val="top"/>
+          </w:tcPr>
+          <w:p>
+            <w:pPr>
+              <w:widowControl w:val="0"/>
+              <w:spacing w:line="240" w:lineRule="auto"/>
+              <w:rPr>
+                <w:b w:val="1"/>
+              </w:rPr>
+            </w:pPr>
+            <w:r>
+              <w:rPr>
+                <w:b w:val="1"/>
+                <w:rtl w:val="0"/>
+              </w:rPr>
+              <w:t xml:space="preserve">ID</w:t>
+            </w:r>
+          </w:p>
+        </w:tc>
+        <w:tc>
+          <w:tcPr>
+            <w:shd w:fill="auto" w:val="clear"/>
+            <w:tcMar>
+              <w:top w:w="100.0" w:type="dxa"/>
+              <w:left w:w="100.0" w:type="dxa"/>
+              <w:bottom w:w="100.0" w:type="dxa"/>
+              <w:right w:w="100.0" w:type="dxa"/>
+            </w:tcMar>
+            <w:vAlign w:val="top"/>
+          </w:tcPr>
+          <w:p>
+            <w:pPr>
+              <w:widowControl w:val="0"/>
+              <w:spacing w:line="240" w:lineRule="auto"/>
+              <w:rPr/>
+            </w:pPr>
+            <w:r>
+              <w:rPr>
+                <w:rtl w:val="0"/>
+              </w:rPr>
+              <w:t xml:space="preserve">T009</w:t>
+            </w:r>
+          </w:p>
+        </w:tc>
+      </w:tr>
+      <w:tr>
+        <w:tc>
+          <w:tcPr>
+            <w:shd w:fill="auto" w:val="clear"/>
+            <w:tcMar>
+              <w:top w:w="100.0" w:type="dxa"/>
+              <w:left w:w="100.0" w:type="dxa"/>
+              <w:bottom w:w="100.0" w:type="dxa"/>
+              <w:right w:w="100.0" w:type="dxa"/>
+            </w:tcMar>
+            <w:vAlign w:val="top"/>
+          </w:tcPr>
+          <w:p>
+            <w:pPr>
+              <w:widowControl w:val="0"/>
+              <w:spacing w:line="240" w:lineRule="auto"/>
+              <w:rPr>
+                <w:b w:val="1"/>
+              </w:rPr>
+            </w:pPr>
+            <w:r>
+              <w:rPr>
+                <w:b w:val="1"/>
+                <w:rtl w:val="0"/>
+              </w:rPr>
+              <w:t xml:space="preserve">Description</w:t>
+            </w:r>
+          </w:p>
+        </w:tc>
+        <w:tc>
+          <w:tcPr>
+            <w:shd w:fill="auto" w:val="clear"/>
+            <w:tcMar>
+              <w:top w:w="100.0" w:type="dxa"/>
+              <w:left w:w="100.0" w:type="dxa"/>
+              <w:bottom w:w="100.0" w:type="dxa"/>
+              <w:right w:w="100.0" w:type="dxa"/>
+            </w:tcMar>
+            <w:vAlign w:val="top"/>
+          </w:tcPr>
+          <w:p>
+            <w:pPr>
+              <w:widowControl w:val="0"/>
+              <w:spacing w:line="240" w:lineRule="auto"/>
+              <w:rPr/>
+            </w:pPr>
+            <w:r>
+              <w:rPr>
+                <w:rtl w:val="0"/>
+              </w:rPr>
+              <w:t xml:space="preserve">Date Validation 4</w:t>
+            </w:r>
+          </w:p>
+        </w:tc>
+      </w:tr>
+      <w:tr>
+        <w:tc>
+          <w:tcPr>
+            <w:shd w:fill="auto" w:val="clear"/>
+            <w:tcMar>
+              <w:top w:w="100.0" w:type="dxa"/>
+              <w:left w:w="100.0" w:type="dxa"/>
+              <w:bottom w:w="100.0" w:type="dxa"/>
+              <w:right w:w="100.0" w:type="dxa"/>
+            </w:tcMar>
+            <w:vAlign w:val="top"/>
+          </w:tcPr>
+          <w:p>
+            <w:pPr>
+              <w:widowControl w:val="0"/>
+              <w:spacing w:line="240" w:lineRule="auto"/>
+              <w:rPr>
+                <w:b w:val="1"/>
+              </w:rPr>
+            </w:pPr>
+            <w:r>
+              <w:rPr>
+                <w:b w:val="1"/>
+                <w:rtl w:val="0"/>
+              </w:rPr>
+              <w:t xml:space="preserve">Setup</w:t>
+            </w:r>
+          </w:p>
+        </w:tc>
+        <w:tc>
+          <w:tcPr>
+            <w:shd w:fill="auto" w:val="clear"/>
+            <w:tcMar>
+              <w:top w:w="100.0" w:type="dxa"/>
+              <w:left w:w="100.0" w:type="dxa"/>
+              <w:bottom w:w="100.0" w:type="dxa"/>
+              <w:right w:w="100.0" w:type="dxa"/>
+            </w:tcMar>
+            <w:vAlign w:val="top"/>
+          </w:tcPr>
+          <w:p>
+            <w:pPr>
+              <w:widowControl w:val="0"/>
+              <w:spacing w:line="240" w:lineRule="auto"/>
+              <w:rPr/>
+            </w:pPr>
+            <w:r>
+              <w:rPr>
+                <w:rtl w:val="0"/>
+              </w:rPr>
+              <w:t xml:space="preserve">Event Entry is setup with Date Validation</w:t>
+            </w:r>
+          </w:p>
+        </w:tc>
+      </w:tr>
+      <w:tr>
+        <w:tc>
+          <w:tcPr>
+            <w:shd w:fill="auto" w:val="clear"/>
+            <w:tcMar>
+              <w:top w:w="100.0" w:type="dxa"/>
+              <w:left w:w="100.0" w:type="dxa"/>
+              <w:bottom w:w="100.0" w:type="dxa"/>
+              <w:right w:w="100.0" w:type="dxa"/>
+            </w:tcMar>
+            <w:vAlign w:val="top"/>
+          </w:tcPr>
+          <w:p>
+            <w:pPr>
+              <w:widowControl w:val="0"/>
+              <w:spacing w:line="240" w:lineRule="auto"/>
+              <w:rPr>
+                <w:b w:val="1"/>
+              </w:rPr>
+            </w:pPr>
+            <w:r>
+              <w:rPr>
+                <w:b w:val="1"/>
+                <w:rtl w:val="0"/>
+              </w:rPr>
+              <w:t xml:space="preserve">Instructions</w:t>
+            </w:r>
+          </w:p>
+        </w:tc>
+        <w:tc>
+          <w:tcPr>
+            <w:shd w:fill="auto" w:val="clear"/>
+            <w:tcMar>
+              <w:top w:w="100.0" w:type="dxa"/>
+              <w:left w:w="100.0" w:type="dxa"/>
+              <w:bottom w:w="100.0" w:type="dxa"/>
+              <w:right w:w="100.0" w:type="dxa"/>
+            </w:tcMar>
+            <w:vAlign w:val="top"/>
+          </w:tcPr>
+          <w:p>
+            <w:pPr>
+              <w:widowControl w:val="0"/>
+              <w:spacing w:line="240" w:lineRule="auto"/>
+              <w:rPr/>
+            </w:pPr>
+            <w:r>
+              <w:rPr>
+                <w:rtl w:val="0"/>
+              </w:rPr>
+              <w:t xml:space="preserve">Login into user account</w:t>
+            </w:r>
+          </w:p>
+          <w:p>
+            <w:pPr>
+              <w:widowControl w:val="0"/>
+              <w:spacing w:line="240" w:lineRule="auto"/>
+              <w:rPr/>
+            </w:pPr>
+            <w:r>
+              <w:rPr>
+                <w:rtl w:val="0"/>
+              </w:rPr>
+              <w:t xml:space="preserve">Add an event with end month dated before start month</w:t>
+            </w:r>
+          </w:p>
+          <w:p>
+            <w:pPr>
+              <w:widowControl w:val="0"/>
+              <w:spacing w:line="240" w:lineRule="auto"/>
+              <w:rPr/>
+            </w:pPr>
+            <w:r>
+              <w:rPr>
+                <w:rtl w:val="0"/>
+              </w:rPr>
+              <w:t xml:space="preserve">Enter all other relevant information in each field</w:t>
+            </w:r>
+          </w:p>
+          <w:p>
+            <w:pPr>
+              <w:widowControl w:val="0"/>
+              <w:spacing w:line="240" w:lineRule="auto"/>
+              <w:rPr/>
+            </w:pPr>
+            <w:r>
+              <w:rPr>
+                <w:rtl w:val="0"/>
+              </w:rPr>
+              <w:t xml:space="preserve">Submit</w:t>
+            </w:r>
+          </w:p>
+        </w:tc>
+      </w:tr>
+      <w:tr>
+        <w:tc>
+          <w:tcPr>
+            <w:shd w:fill="auto" w:val="clear"/>
+            <w:tcMar>
+              <w:top w:w="100.0" w:type="dxa"/>
+              <w:left w:w="100.0" w:type="dxa"/>
+              <w:bottom w:w="100.0" w:type="dxa"/>
+              <w:right w:w="100.0" w:type="dxa"/>
+            </w:tcMar>
+            <w:vAlign w:val="top"/>
+          </w:tcPr>
+          <w:p>
+            <w:pPr>
+              <w:widowControl w:val="0"/>
+              <w:spacing w:line="240" w:lineRule="auto"/>
+              <w:rPr>
+                <w:b w:val="1"/>
+              </w:rPr>
+            </w:pPr>
+            <w:r>
+              <w:rPr>
+                <w:b w:val="1"/>
+                <w:rtl w:val="0"/>
+              </w:rPr>
+              <w:t xml:space="preserve">Expected Results</w:t>
+            </w:r>
+          </w:p>
+        </w:tc>
+        <w:tc>
+          <w:tcPr>
+            <w:shd w:fill="auto" w:val="clear"/>
+            <w:tcMar>
+              <w:top w:w="100.0" w:type="dxa"/>
+              <w:left w:w="100.0" w:type="dxa"/>
+              <w:bottom w:w="100.0" w:type="dxa"/>
+              <w:right w:w="100.0" w:type="dxa"/>
+            </w:tcMar>
+            <w:vAlign w:val="top"/>
+          </w:tcPr>
+          <w:p>
+            <w:pPr>
+              <w:widowControl w:val="0"/>
+              <w:spacing w:line="240" w:lineRule="auto"/>
+              <w:rPr/>
+            </w:pPr>
+            <w:r>
+              <w:rPr>
+                <w:rtl w:val="0"/>
+              </w:rPr>
+              <w:t xml:space="preserve">User can login without issue</w:t>
+            </w:r>
+          </w:p>
+          <w:p>
+            <w:pPr>
+              <w:widowControl w:val="0"/>
+              <w:spacing w:line="240" w:lineRule="auto"/>
+              <w:rPr/>
+            </w:pPr>
+            <w:r>
+              <w:rPr>
+                <w:rtl w:val="0"/>
+              </w:rPr>
+              <w:t xml:space="preserve">System throws an Invalid Date Error</w:t>
+            </w:r>
+          </w:p>
+        </w:tc>
+      </w:tr>
+    </w:tbl>
+    <w:p>
+      <w:pPr>
+        <w:rPr/>
+      </w:pPr>
+      <w:r>
+        <w:rPr>
+          <w:rtl w:val="0"/>
+        </w:rPr>
+      </w:r>
+    </w:p>
+    <w:p>
+      <w:pPr>
+        <w:rPr/>
+      </w:pPr>
+      <w:r>
+        <w:rPr>
+          <w:rtl w:val="0"/>
+        </w:rPr>
+      </w:r>
+    </w:p>
+    <w:p>
+      <w:pPr>
+        <w:rPr/>
+      </w:pPr>
+      <w:r>
+        <w:rPr>
+          <w:rtl w:val="0"/>
+        </w:rPr>
+      </w:r>
+    </w:p>
+    <w:tbl>
+      <w:tblPr>
+        <w:tblStyle w:val="Table10"/>
+        <w:tblW w:w="9360.0" w:type="dxa"/>
+        <w:jc w:val="left"/>
+        <w:tblInd w:w="100.0" w:type="pct"/>
+        <w:tblBorders>
+          <w:top w:color="000000" w:space="0" w:sz="8" w:val="single"/>
+          <w:left w:color="000000" w:space="0" w:sz="8" w:val="single"/>
+          <w:bottom w:color="000000" w:space="0" w:sz="8" w:val="single"/>
+          <w:right w:color="000000" w:space="0" w:sz="8" w:val="single"/>
+          <w:insideH w:color="000000" w:space="0" w:sz="8" w:val="single"/>
+          <w:insideV w:color="000000" w:space="0" w:sz="8" w:val="single"/>
+        </w:tblBorders>
+        <w:tblLayout w:type="fixed"/>
+        <w:tblLook w:val="0600"/>
+      </w:tblPr>
+      <w:tblGrid>
+        <w:gridCol w:w="2355"/>
+        <w:gridCol w:w="7005"/>
+        <w:tblGridChange w:id="0">
+          <w:tblGrid>
+            <w:gridCol w:w="2355"/>
+            <w:gridCol w:w="7005"/>
+          </w:tblGrid>
+        </w:tblGridChange>
+      </w:tblGrid>
+      <w:tr>
+        <w:tc>
+          <w:tcPr>
+            <w:shd w:fill="auto" w:val="clear"/>
+            <w:tcMar>
+              <w:top w:w="100.0" w:type="dxa"/>
+              <w:left w:w="100.0" w:type="dxa"/>
+              <w:bottom w:w="100.0" w:type="dxa"/>
+              <w:right w:w="100.0" w:type="dxa"/>
+            </w:tcMar>
+            <w:vAlign w:val="top"/>
+          </w:tcPr>
+          <w:p>
+            <w:pPr>
+              <w:widowControl w:val="0"/>
+              <w:spacing w:line="240" w:lineRule="auto"/>
+              <w:rPr>
+                <w:b w:val="1"/>
+              </w:rPr>
+            </w:pPr>
+            <w:r>
+              <w:rPr>
+                <w:b w:val="1"/>
+                <w:rtl w:val="0"/>
+              </w:rPr>
+              <w:t xml:space="preserve">ID</w:t>
+            </w:r>
+          </w:p>
+        </w:tc>
+        <w:tc>
+          <w:tcPr>
+            <w:shd w:fill="auto" w:val="clear"/>
+            <w:tcMar>
+              <w:top w:w="100.0" w:type="dxa"/>
+              <w:left w:w="100.0" w:type="dxa"/>
+              <w:bottom w:w="100.0" w:type="dxa"/>
+              <w:right w:w="100.0" w:type="dxa"/>
+            </w:tcMar>
+            <w:vAlign w:val="top"/>
+          </w:tcPr>
+          <w:p>
+            <w:pPr>
+              <w:widowControl w:val="0"/>
+              <w:spacing w:line="240" w:lineRule="auto"/>
+              <w:rPr/>
+            </w:pPr>
+            <w:r>
+              <w:rPr>
+                <w:rtl w:val="0"/>
+              </w:rPr>
+              <w:t xml:space="preserve">T0010</w:t>
+            </w:r>
+          </w:p>
+        </w:tc>
+      </w:tr>
+      <w:tr>
+        <w:tc>
+          <w:tcPr>
+            <w:shd w:fill="auto" w:val="clear"/>
+            <w:tcMar>
+              <w:top w:w="100.0" w:type="dxa"/>
+              <w:left w:w="100.0" w:type="dxa"/>
+              <w:bottom w:w="100.0" w:type="dxa"/>
+              <w:right w:w="100.0" w:type="dxa"/>
+            </w:tcMar>
+            <w:vAlign w:val="top"/>
+          </w:tcPr>
+          <w:p>
+            <w:pPr>
+              <w:widowControl w:val="0"/>
+              <w:spacing w:line="240" w:lineRule="auto"/>
+              <w:rPr>
+                <w:b w:val="1"/>
+              </w:rPr>
+            </w:pPr>
+            <w:r>
+              <w:rPr>
+                <w:b w:val="1"/>
+                <w:rtl w:val="0"/>
+              </w:rPr>
+              <w:t xml:space="preserve">Description</w:t>
+            </w:r>
+          </w:p>
+        </w:tc>
+        <w:tc>
+          <w:tcPr>
+            <w:shd w:fill="auto" w:val="clear"/>
+            <w:tcMar>
+              <w:top w:w="100.0" w:type="dxa"/>
+              <w:left w:w="100.0" w:type="dxa"/>
+              <w:bottom w:w="100.0" w:type="dxa"/>
+              <w:right w:w="100.0" w:type="dxa"/>
+            </w:tcMar>
+            <w:vAlign w:val="top"/>
+          </w:tcPr>
+          <w:p>
+            <w:pPr>
+              <w:widowControl w:val="0"/>
+              <w:spacing w:line="240" w:lineRule="auto"/>
+              <w:rPr/>
+            </w:pPr>
+            <w:r>
+              <w:rPr>
+                <w:rtl w:val="0"/>
+              </w:rPr>
+              <w:t xml:space="preserve">Date Validation 5</w:t>
+            </w:r>
+          </w:p>
+        </w:tc>
+      </w:tr>
+      <w:tr>
+        <w:tc>
+          <w:tcPr>
+            <w:shd w:fill="auto" w:val="clear"/>
+            <w:tcMar>
+              <w:top w:w="100.0" w:type="dxa"/>
+              <w:left w:w="100.0" w:type="dxa"/>
+              <w:bottom w:w="100.0" w:type="dxa"/>
+              <w:right w:w="100.0" w:type="dxa"/>
+            </w:tcMar>
+            <w:vAlign w:val="top"/>
+          </w:tcPr>
+          <w:p>
+            <w:pPr>
+              <w:widowControl w:val="0"/>
+              <w:spacing w:line="240" w:lineRule="auto"/>
+              <w:rPr>
+                <w:b w:val="1"/>
+              </w:rPr>
+            </w:pPr>
+            <w:r>
+              <w:rPr>
+                <w:b w:val="1"/>
+                <w:rtl w:val="0"/>
+              </w:rPr>
+              <w:t xml:space="preserve">Setup</w:t>
+            </w:r>
+          </w:p>
+        </w:tc>
+        <w:tc>
+          <w:tcPr>
+            <w:shd w:fill="auto" w:val="clear"/>
+            <w:tcMar>
+              <w:top w:w="100.0" w:type="dxa"/>
+              <w:left w:w="100.0" w:type="dxa"/>
+              <w:bottom w:w="100.0" w:type="dxa"/>
+              <w:right w:w="100.0" w:type="dxa"/>
+            </w:tcMar>
+            <w:vAlign w:val="top"/>
+          </w:tcPr>
+          <w:p>
+            <w:pPr>
+              <w:widowControl w:val="0"/>
+              <w:spacing w:line="240" w:lineRule="auto"/>
+              <w:rPr/>
+            </w:pPr>
+            <w:r>
+              <w:rPr>
+                <w:rtl w:val="0"/>
+              </w:rPr>
+              <w:t xml:space="preserve">Event Entry is setup with Validation</w:t>
+            </w:r>
+          </w:p>
+        </w:tc>
+      </w:tr>
+      <w:tr>
+        <w:tc>
+          <w:tcPr>
+            <w:shd w:fill="auto" w:val="clear"/>
+            <w:tcMar>
+              <w:top w:w="100.0" w:type="dxa"/>
+              <w:left w:w="100.0" w:type="dxa"/>
+              <w:bottom w:w="100.0" w:type="dxa"/>
+              <w:right w:w="100.0" w:type="dxa"/>
+            </w:tcMar>
+            <w:vAlign w:val="top"/>
+          </w:tcPr>
+          <w:p>
+            <w:pPr>
+              <w:widowControl w:val="0"/>
+              <w:spacing w:line="240" w:lineRule="auto"/>
+              <w:rPr>
+                <w:b w:val="1"/>
+              </w:rPr>
+            </w:pPr>
+            <w:r>
+              <w:rPr>
+                <w:b w:val="1"/>
+                <w:rtl w:val="0"/>
+              </w:rPr>
+              <w:t xml:space="preserve">Instructions</w:t>
+            </w:r>
+          </w:p>
+        </w:tc>
+        <w:tc>
+          <w:tcPr>
+            <w:shd w:fill="auto" w:val="clear"/>
+            <w:tcMar>
+              <w:top w:w="100.0" w:type="dxa"/>
+              <w:left w:w="100.0" w:type="dxa"/>
+              <w:bottom w:w="100.0" w:type="dxa"/>
+              <w:right w:w="100.0" w:type="dxa"/>
+            </w:tcMar>
+            <w:vAlign w:val="top"/>
+          </w:tcPr>
+          <w:p>
+            <w:pPr>
+              <w:widowControl w:val="0"/>
+              <w:spacing w:line="240" w:lineRule="auto"/>
+              <w:rPr/>
+            </w:pPr>
+            <w:r>
+              <w:rPr>
+                <w:rtl w:val="0"/>
+              </w:rPr>
+              <w:t xml:space="preserve">Login into user account</w:t>
+            </w:r>
+          </w:p>
+          <w:p>
+            <w:pPr>
+              <w:widowControl w:val="0"/>
+              <w:spacing w:line="240" w:lineRule="auto"/>
+              <w:rPr/>
+            </w:pPr>
+            <w:r>
+              <w:rPr>
+                <w:rtl w:val="0"/>
+              </w:rPr>
+              <w:t xml:space="preserve">Add an event with start date of yesterday</w:t>
+            </w:r>
+          </w:p>
+          <w:p>
+            <w:pPr>
+              <w:widowControl w:val="0"/>
+              <w:spacing w:line="240" w:lineRule="auto"/>
+              <w:rPr/>
+            </w:pPr>
+            <w:r>
+              <w:rPr>
+                <w:rtl w:val="0"/>
+              </w:rPr>
+              <w:t xml:space="preserve">Enter all other relevant information in each field</w:t>
+            </w:r>
+          </w:p>
+          <w:p>
+            <w:pPr>
+              <w:widowControl w:val="0"/>
+              <w:spacing w:line="240" w:lineRule="auto"/>
+              <w:rPr/>
+            </w:pPr>
+            <w:r>
+              <w:rPr>
+                <w:rtl w:val="0"/>
+              </w:rPr>
+              <w:t xml:space="preserve">Submit</w:t>
+            </w:r>
+          </w:p>
+        </w:tc>
+      </w:tr>
+      <w:tr>
+        <w:tc>
+          <w:tcPr>
+            <w:shd w:fill="auto" w:val="clear"/>
+            <w:tcMar>
+              <w:top w:w="100.0" w:type="dxa"/>
+              <w:left w:w="100.0" w:type="dxa"/>
+              <w:bottom w:w="100.0" w:type="dxa"/>
+              <w:right w:w="100.0" w:type="dxa"/>
+            </w:tcMar>
+            <w:vAlign w:val="top"/>
+          </w:tcPr>
+          <w:p>
+            <w:pPr>
+              <w:widowControl w:val="0"/>
+              <w:spacing w:line="240" w:lineRule="auto"/>
+              <w:rPr>
+                <w:b w:val="1"/>
+              </w:rPr>
+            </w:pPr>
+            <w:r>
+              <w:rPr>
+                <w:b w:val="1"/>
+                <w:rtl w:val="0"/>
+              </w:rPr>
+              <w:t xml:space="preserve">Expected Results</w:t>
+            </w:r>
+          </w:p>
+        </w:tc>
+        <w:tc>
+          <w:tcPr>
+            <w:shd w:fill="auto" w:val="clear"/>
+            <w:tcMar>
+              <w:top w:w="100.0" w:type="dxa"/>
+              <w:left w:w="100.0" w:type="dxa"/>
+              <w:bottom w:w="100.0" w:type="dxa"/>
+              <w:right w:w="100.0" w:type="dxa"/>
+            </w:tcMar>
+            <w:vAlign w:val="top"/>
+          </w:tcPr>
+          <w:p>
+            <w:pPr>
+              <w:widowControl w:val="0"/>
+              <w:spacing w:line="240" w:lineRule="auto"/>
+              <w:rPr/>
+            </w:pPr>
+            <w:r>
+              <w:rPr>
+                <w:rtl w:val="0"/>
+              </w:rPr>
+              <w:t xml:space="preserve">User can login without issue</w:t>
+            </w:r>
+          </w:p>
+          <w:p>
+            <w:pPr>
+              <w:widowControl w:val="0"/>
+              <w:spacing w:line="240" w:lineRule="auto"/>
+              <w:rPr/>
+            </w:pPr>
+            <w:r>
+              <w:rPr>
+                <w:rtl w:val="0"/>
+              </w:rPr>
+              <w:t xml:space="preserve">System throws an Invalid Date Error</w:t>
+            </w:r>
+          </w:p>
+        </w:tc>
+      </w:tr>
+    </w:tbl>
+    <w:p>
+      <w:pPr>
+        <w:rPr/>
+      </w:pPr>
+      <w:r>
+        <w:rPr>
+          <w:rtl w:val="0"/>
+        </w:rPr>
+      </w:r>
+    </w:p>
+    <w:p>
+      <w:pPr>
+        <w:rPr/>
+      </w:pPr>
+      <w:r>
+        <w:rPr>
+          <w:rtl w:val="0"/>
+        </w:rPr>
+      </w:r>
+    </w:p>
+    <w:tbl>
+      <w:tblPr>
+        <w:tblStyle w:val="Table11"/>
+        <w:tblW w:w="9360.0" w:type="dxa"/>
+        <w:jc w:val="left"/>
+        <w:tblInd w:w="100.0" w:type="pct"/>
+        <w:tblBorders>
+          <w:top w:color="000000" w:space="0" w:sz="8" w:val="single"/>
+          <w:left w:color="000000" w:space="0" w:sz="8" w:val="single"/>
+          <w:bottom w:color="000000" w:space="0" w:sz="8" w:val="single"/>
+          <w:right w:color="000000" w:space="0" w:sz="8" w:val="single"/>
+          <w:insideH w:color="000000" w:space="0" w:sz="8" w:val="single"/>
+          <w:insideV w:color="000000" w:space="0" w:sz="8" w:val="single"/>
+        </w:tblBorders>
+        <w:tblLayout w:type="fixed"/>
+        <w:tblLook w:val="0600"/>
+      </w:tblPr>
+      <w:tblGrid>
+        <w:gridCol w:w="2355"/>
+        <w:gridCol w:w="7005"/>
+        <w:tblGridChange w:id="0">
+          <w:tblGrid>
+            <w:gridCol w:w="2355"/>
+            <w:gridCol w:w="7005"/>
+          </w:tblGrid>
+        </w:tblGridChange>
+      </w:tblGrid>
+      <w:tr>
+        <w:tc>
+          <w:tcPr>
+            <w:shd w:fill="auto" w:val="clear"/>
+            <w:tcMar>
+              <w:top w:w="100.0" w:type="dxa"/>
+              <w:left w:w="100.0" w:type="dxa"/>
+              <w:bottom w:w="100.0" w:type="dxa"/>
+              <w:right w:w="100.0" w:type="dxa"/>
+            </w:tcMar>
+            <w:vAlign w:val="top"/>
+          </w:tcPr>
+          <w:p>
+            <w:pPr>
+              <w:widowControl w:val="0"/>
+              <w:spacing w:line="240" w:lineRule="auto"/>
+              <w:rPr>
+                <w:b w:val="1"/>
+              </w:rPr>
+            </w:pPr>
+            <w:r>
+              <w:rPr>
+                <w:b w:val="1"/>
+                <w:rtl w:val="0"/>
+              </w:rPr>
+              <w:t xml:space="preserve">ID</w:t>
+            </w:r>
+          </w:p>
+        </w:tc>
+        <w:tc>
+          <w:tcPr>
+            <w:shd w:fill="auto" w:val="clear"/>
+            <w:tcMar>
+              <w:top w:w="100.0" w:type="dxa"/>
+              <w:left w:w="100.0" w:type="dxa"/>
+              <w:bottom w:w="100.0" w:type="dxa"/>
+              <w:right w:w="100.0" w:type="dxa"/>
+            </w:tcMar>
+            <w:vAlign w:val="top"/>
+          </w:tcPr>
+          <w:p>
+            <w:pPr>
+              <w:widowControl w:val="0"/>
+              <w:spacing w:line="240" w:lineRule="auto"/>
+              <w:rPr/>
+            </w:pPr>
+            <w:r>
+              <w:rPr>
+                <w:rtl w:val="0"/>
+              </w:rPr>
+              <w:t xml:space="preserve">T011</w:t>
+            </w:r>
+          </w:p>
+        </w:tc>
+      </w:tr>
+      <w:tr>
+        <w:tc>
+          <w:tcPr>
+            <w:shd w:fill="auto" w:val="clear"/>
+            <w:tcMar>
+              <w:top w:w="100.0" w:type="dxa"/>
+              <w:left w:w="100.0" w:type="dxa"/>
+              <w:bottom w:w="100.0" w:type="dxa"/>
+              <w:right w:w="100.0" w:type="dxa"/>
+            </w:tcMar>
+            <w:vAlign w:val="top"/>
+          </w:tcPr>
+          <w:p>
+            <w:pPr>
+              <w:widowControl w:val="0"/>
+              <w:spacing w:line="240" w:lineRule="auto"/>
+              <w:rPr>
+                <w:b w:val="1"/>
+              </w:rPr>
+            </w:pPr>
+            <w:r>
+              <w:rPr>
+                <w:b w:val="1"/>
+                <w:rtl w:val="0"/>
+              </w:rPr>
+              <w:t xml:space="preserve">Description</w:t>
+            </w:r>
+          </w:p>
+        </w:tc>
+        <w:tc>
+          <w:tcPr>
+            <w:shd w:fill="auto" w:val="clear"/>
+            <w:tcMar>
+              <w:top w:w="100.0" w:type="dxa"/>
+              <w:left w:w="100.0" w:type="dxa"/>
+              <w:bottom w:w="100.0" w:type="dxa"/>
+              <w:right w:w="100.0" w:type="dxa"/>
+            </w:tcMar>
+            <w:vAlign w:val="top"/>
+          </w:tcPr>
+          <w:p>
+            <w:pPr>
+              <w:widowControl w:val="0"/>
+              <w:spacing w:line="240" w:lineRule="auto"/>
+              <w:rPr/>
+            </w:pPr>
+            <w:r>
+              <w:rPr>
+                <w:rtl w:val="0"/>
+              </w:rPr>
+              <w:t xml:space="preserve">Date Validation 6</w:t>
+            </w:r>
+          </w:p>
+        </w:tc>
+      </w:tr>
+      <w:tr>
+        <w:tc>
+          <w:tcPr>
+            <w:shd w:fill="auto" w:val="clear"/>
+            <w:tcMar>
+              <w:top w:w="100.0" w:type="dxa"/>
+              <w:left w:w="100.0" w:type="dxa"/>
+              <w:bottom w:w="100.0" w:type="dxa"/>
+              <w:right w:w="100.0" w:type="dxa"/>
+            </w:tcMar>
+            <w:vAlign w:val="top"/>
+          </w:tcPr>
+          <w:p>
+            <w:pPr>
+              <w:widowControl w:val="0"/>
+              <w:spacing w:line="240" w:lineRule="auto"/>
+              <w:rPr>
+                <w:b w:val="1"/>
+              </w:rPr>
+            </w:pPr>
+            <w:r>
+              <w:rPr>
+                <w:b w:val="1"/>
+                <w:rtl w:val="0"/>
+              </w:rPr>
+              <w:t xml:space="preserve">Setup</w:t>
+            </w:r>
+          </w:p>
+        </w:tc>
+        <w:tc>
+          <w:tcPr>
+            <w:shd w:fill="auto" w:val="clear"/>
+            <w:tcMar>
+              <w:top w:w="100.0" w:type="dxa"/>
+              <w:left w:w="100.0" w:type="dxa"/>
+              <w:bottom w:w="100.0" w:type="dxa"/>
+              <w:right w:w="100.0" w:type="dxa"/>
+            </w:tcMar>
+            <w:vAlign w:val="top"/>
+          </w:tcPr>
+          <w:p>
+            <w:pPr>
+              <w:widowControl w:val="0"/>
+              <w:spacing w:line="240" w:lineRule="auto"/>
+              <w:rPr/>
+            </w:pPr>
+            <w:r>
+              <w:rPr>
+                <w:rtl w:val="0"/>
+              </w:rPr>
+              <w:t xml:space="preserve">Event Entry is setup with Date Validation</w:t>
+            </w:r>
+          </w:p>
+        </w:tc>
+      </w:tr>
+      <w:tr>
+        <w:tc>
+          <w:tcPr>
+            <w:shd w:fill="auto" w:val="clear"/>
+            <w:tcMar>
+              <w:top w:w="100.0" w:type="dxa"/>
+              <w:left w:w="100.0" w:type="dxa"/>
+              <w:bottom w:w="100.0" w:type="dxa"/>
+              <w:right w:w="100.0" w:type="dxa"/>
+            </w:tcMar>
+            <w:vAlign w:val="top"/>
+          </w:tcPr>
+          <w:p>
+            <w:pPr>
+              <w:widowControl w:val="0"/>
+              <w:spacing w:line="240" w:lineRule="auto"/>
+              <w:rPr>
+                <w:b w:val="1"/>
+              </w:rPr>
+            </w:pPr>
+            <w:r>
+              <w:rPr>
+                <w:b w:val="1"/>
+                <w:rtl w:val="0"/>
+              </w:rPr>
+              <w:t xml:space="preserve">Instructions</w:t>
+            </w:r>
+          </w:p>
+        </w:tc>
+        <w:tc>
+          <w:tcPr>
+            <w:shd w:fill="auto" w:val="clear"/>
+            <w:tcMar>
+              <w:top w:w="100.0" w:type="dxa"/>
+              <w:left w:w="100.0" w:type="dxa"/>
+              <w:bottom w:w="100.0" w:type="dxa"/>
+              <w:right w:w="100.0" w:type="dxa"/>
+            </w:tcMar>
+            <w:vAlign w:val="top"/>
+          </w:tcPr>
+          <w:p>
+            <w:pPr>
+              <w:widowControl w:val="0"/>
+              <w:spacing w:line="240" w:lineRule="auto"/>
+              <w:rPr/>
+            </w:pPr>
+            <w:r>
+              <w:rPr>
+                <w:rtl w:val="0"/>
+              </w:rPr>
+              <w:t xml:space="preserve">Login into user account</w:t>
+            </w:r>
+          </w:p>
+          <w:p>
+            <w:pPr>
+              <w:widowControl w:val="0"/>
+              <w:spacing w:line="240" w:lineRule="auto"/>
+              <w:rPr/>
+            </w:pPr>
+            <w:r>
+              <w:rPr>
+                <w:rtl w:val="0"/>
+              </w:rPr>
+              <w:t xml:space="preserve">Add an event with end day dated before start day</w:t>
+            </w:r>
+          </w:p>
+          <w:p>
+            <w:pPr>
+              <w:widowControl w:val="0"/>
+              <w:spacing w:line="240" w:lineRule="auto"/>
+              <w:rPr/>
+            </w:pPr>
+            <w:r>
+              <w:rPr>
+                <w:rtl w:val="0"/>
+              </w:rPr>
+              <w:t xml:space="preserve">Enter all other relevant information in each field</w:t>
+            </w:r>
+          </w:p>
+          <w:p>
+            <w:pPr>
+              <w:widowControl w:val="0"/>
+              <w:spacing w:line="240" w:lineRule="auto"/>
+              <w:rPr/>
+            </w:pPr>
+            <w:r>
+              <w:rPr>
+                <w:rtl w:val="0"/>
+              </w:rPr>
+              <w:t xml:space="preserve">Submit</w:t>
+            </w:r>
+          </w:p>
+        </w:tc>
+      </w:tr>
+      <w:tr>
+        <w:tc>
+          <w:tcPr>
+            <w:shd w:fill="auto" w:val="clear"/>
+            <w:tcMar>
+              <w:top w:w="100.0" w:type="dxa"/>
+              <w:left w:w="100.0" w:type="dxa"/>
+              <w:bottom w:w="100.0" w:type="dxa"/>
+              <w:right w:w="100.0" w:type="dxa"/>
+            </w:tcMar>
+            <w:vAlign w:val="top"/>
+          </w:tcPr>
+          <w:p>
+            <w:pPr>
+              <w:widowControl w:val="0"/>
+              <w:spacing w:line="240" w:lineRule="auto"/>
+              <w:rPr>
+                <w:b w:val="1"/>
+              </w:rPr>
+            </w:pPr>
+            <w:r>
+              <w:rPr>
+                <w:b w:val="1"/>
+                <w:rtl w:val="0"/>
+              </w:rPr>
+              <w:t xml:space="preserve">Expected Results</w:t>
+            </w:r>
+          </w:p>
+        </w:tc>
+        <w:tc>
+          <w:tcPr>
+            <w:shd w:fill="auto" w:val="clear"/>
+            <w:tcMar>
+              <w:top w:w="100.0" w:type="dxa"/>
+              <w:left w:w="100.0" w:type="dxa"/>
+              <w:bottom w:w="100.0" w:type="dxa"/>
+              <w:right w:w="100.0" w:type="dxa"/>
+            </w:tcMar>
+            <w:vAlign w:val="top"/>
+          </w:tcPr>
+          <w:p>
+            <w:pPr>
+              <w:widowControl w:val="0"/>
+              <w:spacing w:line="240" w:lineRule="auto"/>
+              <w:rPr/>
+            </w:pPr>
+            <w:r>
+              <w:rPr>
+                <w:rtl w:val="0"/>
+              </w:rPr>
+              <w:t xml:space="preserve">User can login without issue</w:t>
+            </w:r>
+          </w:p>
+          <w:p>
+            <w:pPr>
+              <w:widowControl w:val="0"/>
+              <w:spacing w:line="240" w:lineRule="auto"/>
+              <w:rPr/>
+            </w:pPr>
+            <w:r>
+              <w:rPr>
+                <w:rtl w:val="0"/>
+              </w:rPr>
+              <w:t xml:space="preserve">System throws an Invalid Date Error</w:t>
             </w:r>
           </w:p>
         </w:tc>
@@ -3765,6 +6128,84 @@
     </w:tblPr>
   </w:style>
   <w:style w:type="table" w:styleId="Table5">
+    <w:basedOn w:val="TableNormal"/>
+    <w:tblPr>
+      <w:tblStyleRowBandSize w:val="1"/>
+      <w:tblStyleColBandSize w:val="1"/>
+      <w:tblCellMar>
+        <w:top w:w="100.0" w:type="dxa"/>
+        <w:left w:w="100.0" w:type="dxa"/>
+        <w:bottom w:w="100.0" w:type="dxa"/>
+        <w:right w:w="100.0" w:type="dxa"/>
+      </w:tblCellMar>
+    </w:tblPr>
+  </w:style>
+  <w:style w:type="table" w:styleId="Table6">
+    <w:basedOn w:val="TableNormal"/>
+    <w:tblPr>
+      <w:tblStyleRowBandSize w:val="1"/>
+      <w:tblStyleColBandSize w:val="1"/>
+      <w:tblCellMar>
+        <w:top w:w="100.0" w:type="dxa"/>
+        <w:left w:w="100.0" w:type="dxa"/>
+        <w:bottom w:w="100.0" w:type="dxa"/>
+        <w:right w:w="100.0" w:type="dxa"/>
+      </w:tblCellMar>
+    </w:tblPr>
+  </w:style>
+  <w:style w:type="table" w:styleId="Table7">
+    <w:basedOn w:val="TableNormal"/>
+    <w:tblPr>
+      <w:tblStyleRowBandSize w:val="1"/>
+      <w:tblStyleColBandSize w:val="1"/>
+      <w:tblCellMar>
+        <w:top w:w="100.0" w:type="dxa"/>
+        <w:left w:w="100.0" w:type="dxa"/>
+        <w:bottom w:w="100.0" w:type="dxa"/>
+        <w:right w:w="100.0" w:type="dxa"/>
+      </w:tblCellMar>
+    </w:tblPr>
+  </w:style>
+  <w:style w:type="table" w:styleId="Table8">
+    <w:basedOn w:val="TableNormal"/>
+    <w:tblPr>
+      <w:tblStyleRowBandSize w:val="1"/>
+      <w:tblStyleColBandSize w:val="1"/>
+      <w:tblCellMar>
+        <w:top w:w="100.0" w:type="dxa"/>
+        <w:left w:w="100.0" w:type="dxa"/>
+        <w:bottom w:w="100.0" w:type="dxa"/>
+        <w:right w:w="100.0" w:type="dxa"/>
+      </w:tblCellMar>
+    </w:tblPr>
+  </w:style>
+  <w:style w:type="table" w:styleId="Table9">
+    <w:basedOn w:val="TableNormal"/>
+    <w:tblPr>
+      <w:tblStyleRowBandSize w:val="1"/>
+      <w:tblStyleColBandSize w:val="1"/>
+      <w:tblCellMar>
+        <w:top w:w="100.0" w:type="dxa"/>
+        <w:left w:w="100.0" w:type="dxa"/>
+        <w:bottom w:w="100.0" w:type="dxa"/>
+        <w:right w:w="100.0" w:type="dxa"/>
+      </w:tblCellMar>
+    </w:tblPr>
+  </w:style>
+  <w:style w:type="table" w:styleId="Table10">
+    <w:basedOn w:val="TableNormal"/>
+    <w:tblPr>
+      <w:tblStyleRowBandSize w:val="1"/>
+      <w:tblStyleColBandSize w:val="1"/>
+      <w:tblCellMar>
+        <w:top w:w="100.0" w:type="dxa"/>
+        <w:left w:w="100.0" w:type="dxa"/>
+        <w:bottom w:w="100.0" w:type="dxa"/>
+        <w:right w:w="100.0" w:type="dxa"/>
+      </w:tblCellMar>
+    </w:tblPr>
+  </w:style>
+  <w:style w:type="table" w:styleId="Table11">
     <w:basedOn w:val="TableNormal"/>
     <w:tblPr>
       <w:tblStyleRowBandSize w:val="1"/>

</xml_diff>